<commit_message>
demo + small corrections
</commit_message>
<xml_diff>
--- a/Sprint03 - Prepare/Sprint 3.docx
+++ b/Sprint03 - Prepare/Sprint 3.docx
@@ -321,7 +321,31 @@
     <w:p>
       <w:r>
         <w:lastRenderedPageBreak/>
-        <w:t>L’interazione maître-robot e robot-robotexecutor è realizzata con messaggi di tipo Dispatch, mentre l’interazione robotexecutor-robotmover è realizzata con messaggi di tipo Request/Reply con il seguente id:</w:t>
+        <w:t xml:space="preserve">L’interazione maître-robot e robot-robotexecutor è realizzata con messaggi di tipo </w:t>
+      </w:r>
+      <w:proofErr w:type="spellStart"/>
+      <w:r>
+        <w:t>Dispatch</w:t>
+      </w:r>
+      <w:proofErr w:type="spellEnd"/>
+      <w:r>
+        <w:t xml:space="preserve">, mentre l’interazione robotexecutor-robotmover è realizzata con messaggi di tipo </w:t>
+      </w:r>
+      <w:proofErr w:type="spellStart"/>
+      <w:r>
+        <w:t>Request</w:t>
+      </w:r>
+      <w:proofErr w:type="spellEnd"/>
+      <w:r>
+        <w:t>/</w:t>
+      </w:r>
+      <w:proofErr w:type="spellStart"/>
+      <w:r>
+        <w:t>Reply</w:t>
+      </w:r>
+      <w:proofErr w:type="spellEnd"/>
+      <w:r>
+        <w:t xml:space="preserve"> con il seguente id:</w:t>
       </w:r>
     </w:p>
     <w:p>
@@ -332,8 +356,18 @@
           <w:numId w:val="2"/>
         </w:numPr>
       </w:pPr>
-      <w:r>
-        <w:t>goto(Destination): che permette di comunicare la destinazione desiderata</w:t>
+      <w:proofErr w:type="gramStart"/>
+      <w:r>
+        <w:t>goto(</w:t>
+      </w:r>
+      <w:proofErr w:type="spellStart"/>
+      <w:proofErr w:type="gramEnd"/>
+      <w:r>
+        <w:t>Destination</w:t>
+      </w:r>
+      <w:proofErr w:type="spellEnd"/>
+      <w:r>
+        <w:t>): che permette di comunicare la destinazione desiderata</w:t>
       </w:r>
     </w:p>
     <w:p>
@@ -344,13 +378,47 @@
           <w:numId w:val="2"/>
         </w:numPr>
       </w:pPr>
-      <w:r>
-        <w:t>arrivedat(Destination): con cui il robotmover comunica l’avvenuto spostamento</w:t>
-      </w:r>
-    </w:p>
-    <w:p>
-      <w:r>
-        <w:t>L’utilizzo di messaggi Request/Reply consente al robotmover di essere un componente indipendente e disaccoppiato dalla logica specifica del butler, e quindi anche riutilizzabile.</w:t>
+      <w:proofErr w:type="gramStart"/>
+      <w:r>
+        <w:t>arrivedat(</w:t>
+      </w:r>
+      <w:proofErr w:type="spellStart"/>
+      <w:proofErr w:type="gramEnd"/>
+      <w:r>
+        <w:t>Destination</w:t>
+      </w:r>
+      <w:proofErr w:type="spellEnd"/>
+      <w:r>
+        <w:t>): con cui il robotmover comunica l’avvenuto spostamento</w:t>
+      </w:r>
+    </w:p>
+    <w:p>
+      <w:r>
+        <w:t xml:space="preserve">L’utilizzo di messaggi </w:t>
+      </w:r>
+      <w:proofErr w:type="spellStart"/>
+      <w:r>
+        <w:t>Request</w:t>
+      </w:r>
+      <w:proofErr w:type="spellEnd"/>
+      <w:r>
+        <w:t>/</w:t>
+      </w:r>
+      <w:proofErr w:type="spellStart"/>
+      <w:r>
+        <w:t>Reply</w:t>
+      </w:r>
+      <w:proofErr w:type="spellEnd"/>
+      <w:r>
+        <w:t xml:space="preserve"> consente al robotmover di essere un componente indipendente e disaccoppiato dalla logica specifica del </w:t>
+      </w:r>
+      <w:proofErr w:type="spellStart"/>
+      <w:r>
+        <w:t>butler</w:t>
+      </w:r>
+      <w:proofErr w:type="spellEnd"/>
+      <w:r>
+        <w:t>, e quindi anche riutilizzabile.</w:t>
       </w:r>
     </w:p>
     <w:p/>
@@ -369,10 +437,10 @@
           <w:noProof/>
         </w:rPr>
         <w:drawing>
-          <wp:inline distT="0" distB="0" distL="0" distR="0" wp14:anchorId="180F1A22" wp14:editId="28E958C5">
-            <wp:extent cx="6120130" cy="3307080"/>
+          <wp:inline distT="0" distB="0" distL="0" distR="0" wp14:anchorId="0A7076C4" wp14:editId="63711BDD">
+            <wp:extent cx="6120130" cy="3192780"/>
             <wp:effectExtent l="0" t="0" r="0" b="7620"/>
-            <wp:docPr id="4" name="Immagine 4"/>
+            <wp:docPr id="5" name="Immagine 5"/>
             <wp:cNvGraphicFramePr>
               <a:graphicFrameLocks xmlns:a="http://schemas.openxmlformats.org/drawingml/2006/main" noChangeAspect="1"/>
             </wp:cNvGraphicFramePr>
@@ -385,13 +453,13 @@
                   </pic:nvPicPr>
                   <pic:blipFill rotWithShape="1">
                     <a:blip r:embed="rId8"/>
-                    <a:srcRect b="11187"/>
+                    <a:srcRect t="5920" b="8555"/>
                     <a:stretch/>
                   </pic:blipFill>
                   <pic:spPr bwMode="auto">
                     <a:xfrm>
                       <a:off x="0" y="0"/>
-                      <a:ext cx="6120130" cy="3307080"/>
+                      <a:ext cx="6120130" cy="3192780"/>
                     </a:xfrm>
                     <a:prstGeom prst="rect">
                       <a:avLst/>

</xml_diff>